<commit_message>
Update Safari icon gradient
</commit_message>
<xml_diff>
--- a/wordart/Safari.docx
+++ b/wordart/Safari.docx
@@ -1,9 +1,7 @@
 
 <file path=word/document.xml><?xml version="1.0" encoding="utf-8"?>
-<w:document xmlns:wpc="http://schemas.microsoft.com/office/word/2010/wordprocessingCanvas" xmlns:cx="http://schemas.microsoft.com/office/drawing/2014/chartex" xmlns:cx1="http://schemas.microsoft.com/office/drawing/2015/9/8/chartex" xmlns:cx2="http://schemas.microsoft.com/office/drawing/2015/10/21/chartex" xmlns:cx3="http://schemas.microsoft.com/office/drawing/2016/5/9/chartex" xmlns:cx4="http://schemas.microsoft.com/office/drawing/2016/5/10/chartex" xmlns:cx5="http://schemas.microsoft.com/office/drawing/2016/5/11/chartex" xmlns:cx6="http://schemas.microsoft.com/office/drawing/2016/5/12/chartex" xmlns:cx7="http://schemas.microsoft.com/office/drawing/2016/5/13/chartex" xmlns:cx8="http://schemas.microsoft.com/office/drawing/2016/5/14/chartex" xmlns:mc="http://schemas.openxmlformats.org/markup-compatibility/2006" xmlns:aink="http://schemas.microsoft.com/office/drawing/2016/ink" xmlns:o="urn:schemas-microsoft-com:office:office" xmlns:r="http://schemas.openxmlformats.org/officeDocument/2006/relationships" xmlns:m="http://schemas.openxmlformats.org/officeDocument/2006/math" xmlns:v="urn:schemas-microsoft-com:vml" xmlns:wp14="http://schemas.microsoft.com/office/word/2010/wordprocessingDrawing" xmlns:wp="http://schemas.openxmlformats.org/drawingml/2006/wordprocessingDrawing" xmlns:w10="urn:schemas-microsoft-com:office:word" xmlns:w="http://schemas.openxmlformats.org/wordprocessingml/2006/main" xmlns:w14="http://schemas.microsoft.com/office/word/2010/wordml" xmlns:w15="http://schemas.microsoft.com/office/word/2012/wordml" xmlns:w16se="http://schemas.microsoft.com/office/word/2015/wordml/symex" xmlns:wpg="http://schemas.microsoft.com/office/word/2010/wordprocessingGroup" xmlns:wpi="http://schemas.microsoft.com/office/word/2010/wordprocessingInk" xmlns:wne="http://schemas.microsoft.com/office/word/2006/wordml" xmlns:wps="http://schemas.microsoft.com/office/word/2010/wordprocessingShape" mc:Ignorable="w14 w15 w16se wp14">
+<w:document xmlns:wpc="http://schemas.microsoft.com/office/word/2010/wordprocessingCanvas" xmlns:cx="http://schemas.microsoft.com/office/drawing/2014/chartex" xmlns:cx1="http://schemas.microsoft.com/office/drawing/2015/9/8/chartex" xmlns:cx2="http://schemas.microsoft.com/office/drawing/2015/10/21/chartex" xmlns:cx3="http://schemas.microsoft.com/office/drawing/2016/5/9/chartex" xmlns:cx4="http://schemas.microsoft.com/office/drawing/2016/5/10/chartex" xmlns:cx5="http://schemas.microsoft.com/office/drawing/2016/5/11/chartex" xmlns:cx6="http://schemas.microsoft.com/office/drawing/2016/5/12/chartex" xmlns:cx7="http://schemas.microsoft.com/office/drawing/2016/5/13/chartex" xmlns:cx8="http://schemas.microsoft.com/office/drawing/2016/5/14/chartex" xmlns:mc="http://schemas.openxmlformats.org/markup-compatibility/2006" xmlns:aink="http://schemas.microsoft.com/office/drawing/2016/ink" xmlns:am3d="http://schemas.microsoft.com/office/drawing/2017/model3d" xmlns:o="urn:schemas-microsoft-com:office:office" xmlns:r="http://schemas.openxmlformats.org/officeDocument/2006/relationships" xmlns:m="http://schemas.openxmlformats.org/officeDocument/2006/math" xmlns:v="urn:schemas-microsoft-com:vml" xmlns:wp14="http://schemas.microsoft.com/office/word/2010/wordprocessingDrawing" xmlns:wp="http://schemas.openxmlformats.org/drawingml/2006/wordprocessingDrawing" xmlns:w10="urn:schemas-microsoft-com:office:word" xmlns:w="http://schemas.openxmlformats.org/wordprocessingml/2006/main" xmlns:w14="http://schemas.microsoft.com/office/word/2010/wordml" xmlns:w15="http://schemas.microsoft.com/office/word/2012/wordml" xmlns:w16cid="http://schemas.microsoft.com/office/word/2016/wordml/cid" xmlns:w16se="http://schemas.microsoft.com/office/word/2015/wordml/symex" xmlns:wpg="http://schemas.microsoft.com/office/word/2010/wordprocessingGroup" xmlns:wpi="http://schemas.microsoft.com/office/word/2010/wordprocessingInk" xmlns:wne="http://schemas.microsoft.com/office/word/2006/wordml" xmlns:wps="http://schemas.microsoft.com/office/word/2010/wordprocessingShape" mc:Ignorable="w14 w15 w16se w16cid wp14">
   <w:body>
-    <w:bookmarkStart w:id="0" w:name="_GoBack"/>
-    <w:bookmarkEnd w:id="0"/>
     <w:p>
       <w:r>
         <w:rPr>
@@ -176,6 +174,7 @@
           </mc:Fallback>
         </mc:AlternateContent>
       </w:r>
+      <w:bookmarkStart w:id="0" w:name="_GoBack"/>
       <w:r>
         <w:rPr>
           <w:noProof/>
@@ -606,6 +605,7 @@
           </mc:Fallback>
         </mc:AlternateContent>
       </w:r>
+      <w:bookmarkEnd w:id="0"/>
       <w:r>
         <w:rPr>
           <w:noProof/>
@@ -641,7 +641,7 @@
                         <a:gradFill>
                           <a:gsLst>
                             <a:gs pos="100000">
-                              <a:srgbClr val="0E779E"/>
+                              <a:srgbClr val="4DC0F3"/>
                             </a:gs>
                             <a:gs pos="0">
                               <a:srgbClr val="1286B1"/>
@@ -650,15 +650,10 @@
                               <a:srgbClr val="148DB9"/>
                             </a:gs>
                             <a:gs pos="100000">
-                              <a:srgbClr val="0C7297"/>
+                              <a:srgbClr val="189BCA"/>
                             </a:gs>
                             <a:gs pos="0">
-                              <a:srgbClr val="189BCA"/>
-                            </a:gs>
-                            <a:gs pos="100000">
-                              <a:srgbClr val="00B0F0">
-                                <a:lumMod val="43000"/>
-                              </a:srgbClr>
+                              <a:srgbClr val="45B6ED"/>
                             </a:gs>
                           </a:gsLst>
                           <a:lin ang="5400000" scaled="1"/>
@@ -703,8 +698,8 @@
           </mc:Choice>
           <mc:Fallback>
             <w:pict>
-              <v:oval w14:anchorId="5C4BAAB6" id="Oval 22" o:spid="_x0000_s1026" style="position:absolute;margin-left:104.9pt;margin-top:101.45pt;width:7.2pt;height:7.2pt;z-index:251660288;visibility:visible;mso-wrap-style:square;mso-width-percent:0;mso-height-percent:0;mso-wrap-distance-left:9pt;mso-wrap-distance-top:0;mso-wrap-distance-right:9pt;mso-wrap-distance-bottom:0;mso-position-horizontal:absolute;mso-position-horizontal-relative:text;mso-position-vertical:absolute;mso-position-vertical-relative:text;mso-width-percent:0;mso-height-percent:0;mso-width-relative:margin;mso-height-relative:margin;v-text-anchor:middle" o:gfxdata="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" fillcolor="#1286b1" stroked="f" strokeweight="1pt">
-                <v:fill color2="#004c67" colors="0 #1286b1;0 #148db9;0 #189bca;1 #0e779e;1 #0c7297;1 #004c67" focus="100%" type="gradient"/>
+              <v:oval w14:anchorId="1A3F345E" id="Oval 22" o:spid="_x0000_s1026" style="position:absolute;margin-left:104.9pt;margin-top:101.45pt;width:7.2pt;height:7.2pt;z-index:251660288;visibility:visible;mso-wrap-style:square;mso-width-percent:0;mso-height-percent:0;mso-wrap-distance-left:9pt;mso-wrap-distance-top:0;mso-wrap-distance-right:9pt;mso-wrap-distance-bottom:0;mso-position-horizontal:absolute;mso-position-horizontal-relative:text;mso-position-vertical:absolute;mso-position-vertical-relative:text;mso-width-percent:0;mso-height-percent:0;mso-width-relative:margin;mso-height-relative:margin;v-text-anchor:middle" o:gfxdata="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" fillcolor="#1286b1" stroked="f" strokeweight="1pt">
+                <v:fill color2="#189bca" colors="0 #1286b1;0 #148db9;0 #45b6ed;1 #4dc0f3;1 #189bca" focus="100%" type="gradient"/>
                 <v:stroke joinstyle="miter"/>
               </v:oval>
             </w:pict>
@@ -746,7 +741,7 @@
                         <a:gradFill>
                           <a:gsLst>
                             <a:gs pos="100000">
-                              <a:srgbClr val="0C7297"/>
+                              <a:srgbClr val="52C7F7"/>
                             </a:gs>
                             <a:gs pos="0">
                               <a:srgbClr val="189BCA"/>
@@ -755,9 +750,7 @@
                               <a:srgbClr val="25C6FF"/>
                             </a:gs>
                             <a:gs pos="100000">
-                              <a:srgbClr val="00B0F0">
-                                <a:lumMod val="43000"/>
-                              </a:srgbClr>
+                              <a:srgbClr val="45B6ED"/>
                             </a:gs>
                           </a:gsLst>
                           <a:lin ang="5400000" scaled="1"/>
@@ -802,8 +795,8 @@
           </mc:Choice>
           <mc:Fallback>
             <w:pict>
-              <v:oval w14:anchorId="2DC4026E" id="Oval 21" o:spid="_x0000_s1026" style="position:absolute;margin-left:88.8pt;margin-top:86pt;width:39.6pt;height:39.6pt;z-index:251654143;visibility:visible;mso-wrap-style:square;mso-width-percent:0;mso-height-percent:0;mso-wrap-distance-left:9pt;mso-wrap-distance-top:0;mso-wrap-distance-right:9pt;mso-wrap-distance-bottom:0;mso-position-horizontal:absolute;mso-position-horizontal-relative:text;mso-position-vertical:absolute;mso-position-vertical-relative:text;mso-width-percent:0;mso-height-percent:0;mso-width-relative:margin;mso-height-relative:margin;v-text-anchor:middle" o:gfxdata="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" fillcolor="#189bca" stroked="f" strokeweight="1pt">
-                <v:fill color2="#004c67" colors="0 #189bca;0 #25c6ff;1 #0c7297;1 #004c67" focus="100%" type="gradient"/>
+              <v:oval w14:anchorId="6C651710" id="Oval 21" o:spid="_x0000_s1026" style="position:absolute;margin-left:88.8pt;margin-top:86pt;width:39.6pt;height:39.6pt;z-index:251654143;visibility:visible;mso-wrap-style:square;mso-width-percent:0;mso-height-percent:0;mso-wrap-distance-left:9pt;mso-wrap-distance-top:0;mso-wrap-distance-right:9pt;mso-wrap-distance-bottom:0;mso-position-horizontal:absolute;mso-position-horizontal-relative:text;mso-position-vertical:absolute;mso-position-vertical-relative:text;mso-width-percent:0;mso-height-percent:0;mso-width-relative:margin;mso-height-relative:margin;v-text-anchor:middle" o:gfxdata="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" fillcolor="#189bca" stroked="f" strokeweight="1pt">
+                <v:fill color2="#45b6ed" colors="0 #189bca;0 #25c6ff;1 #52c7f7;1 #45b6ed" focus="100%" type="gradient"/>
                 <v:stroke joinstyle="miter"/>
               </v:oval>
             </w:pict>
@@ -929,12 +922,10 @@
                         <a:gradFill>
                           <a:gsLst>
                             <a:gs pos="0">
-                              <a:srgbClr val="25C6FF"/>
+                              <a:srgbClr val="5FD6FF"/>
                             </a:gs>
                             <a:gs pos="100000">
-                              <a:srgbClr val="00B0F0">
-                                <a:lumMod val="43000"/>
-                              </a:srgbClr>
+                              <a:srgbClr val="1780CF"/>
                             </a:gs>
                           </a:gsLst>
                           <a:lin ang="5400000" scaled="1"/>
@@ -979,8 +970,8 @@
           </mc:Choice>
           <mc:Fallback>
             <w:pict>
-              <v:oval w14:anchorId="16AD987B" id="Oval 17" o:spid="_x0000_s1026" style="position:absolute;margin-left:9pt;margin-top:9pt;width:198pt;height:198pt;z-index:251649021;visibility:visible;mso-wrap-style:square;mso-width-percent:0;mso-height-percent:0;mso-wrap-distance-left:9pt;mso-wrap-distance-top:0;mso-wrap-distance-right:9pt;mso-wrap-distance-bottom:0;mso-position-horizontal:absolute;mso-position-horizontal-relative:margin;mso-position-vertical:absolute;mso-position-vertical-relative:margin;mso-width-percent:0;mso-height-percent:0;mso-width-relative:margin;mso-height-relative:margin;v-text-anchor:middle" o:gfxdata="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" fillcolor="#25c6ff" stroked="f" strokeweight="1pt">
-                <v:fill color2="#004c67" focus="100%" type="gradient"/>
+              <v:oval w14:anchorId="0F801B7C" id="Oval 17" o:spid="_x0000_s1026" style="position:absolute;margin-left:9pt;margin-top:9pt;width:198pt;height:198pt;z-index:251649021;visibility:visible;mso-wrap-style:square;mso-width-percent:0;mso-height-percent:0;mso-wrap-distance-left:9pt;mso-wrap-distance-top:0;mso-wrap-distance-right:9pt;mso-wrap-distance-bottom:0;mso-position-horizontal:absolute;mso-position-horizontal-relative:margin;mso-position-vertical:absolute;mso-position-vertical-relative:margin;mso-width-percent:0;mso-height-percent:0;mso-width-relative:margin;mso-height-relative:margin;v-text-anchor:middle" o:gfxdata="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" fillcolor="#5fd6ff" stroked="f" strokeweight="1pt">
+                <v:fill color2="#1780cf" focus="100%" type="gradient"/>
                 <v:stroke joinstyle="miter"/>
                 <w10:wrap anchorx="margin" anchory="margin"/>
               </v:oval>
@@ -1092,7 +1083,7 @@
 </file>
 
 <file path=word/styles.xml><?xml version="1.0" encoding="utf-8"?>
-<w:styles xmlns:mc="http://schemas.openxmlformats.org/markup-compatibility/2006" xmlns:r="http://schemas.openxmlformats.org/officeDocument/2006/relationships" xmlns:w="http://schemas.openxmlformats.org/wordprocessingml/2006/main" xmlns:w14="http://schemas.microsoft.com/office/word/2010/wordml" xmlns:w15="http://schemas.microsoft.com/office/word/2012/wordml" xmlns:w16se="http://schemas.microsoft.com/office/word/2015/wordml/symex" mc:Ignorable="w14 w15 w16se">
+<w:styles xmlns:mc="http://schemas.openxmlformats.org/markup-compatibility/2006" xmlns:r="http://schemas.openxmlformats.org/officeDocument/2006/relationships" xmlns:w="http://schemas.openxmlformats.org/wordprocessingml/2006/main" xmlns:w14="http://schemas.microsoft.com/office/word/2010/wordml" xmlns:w15="http://schemas.microsoft.com/office/word/2012/wordml" xmlns:w16cid="http://schemas.microsoft.com/office/word/2016/wordml/cid" xmlns:w16se="http://schemas.microsoft.com/office/word/2015/wordml/symex" mc:Ignorable="w14 w15 w16se w16cid">
   <w:docDefaults>
     <w:rPrDefault>
       <w:rPr>
@@ -1108,7 +1099,7 @@
       </w:pPr>
     </w:pPrDefault>
   </w:docDefaults>
-  <w:latentStyles w:defLockedState="0" w:defUIPriority="99" w:defSemiHidden="0" w:defUnhideWhenUsed="0" w:defQFormat="0" w:count="374">
+  <w:latentStyles w:defLockedState="0" w:defUIPriority="99" w:defSemiHidden="0" w:defUnhideWhenUsed="0" w:defQFormat="0" w:count="375">
     <w:lsdException w:name="Normal" w:uiPriority="0" w:qFormat="1"/>
     <w:lsdException w:name="heading 1" w:uiPriority="9" w:qFormat="1"/>
     <w:lsdException w:name="heading 2" w:semiHidden="1" w:uiPriority="9" w:unhideWhenUsed="1" w:qFormat="1"/>
@@ -1483,6 +1474,7 @@
     <w:lsdException w:name="Mention" w:semiHidden="1" w:unhideWhenUsed="1"/>
     <w:lsdException w:name="Smart Hyperlink" w:semiHidden="1" w:unhideWhenUsed="1"/>
     <w:lsdException w:name="Hashtag" w:semiHidden="1" w:unhideWhenUsed="1"/>
+    <w:lsdException w:name="Unresolved Mention" w:semiHidden="1" w:unhideWhenUsed="1"/>
   </w:latentStyles>
   <w:style w:type="paragraph" w:default="1" w:styleId="Normal">
     <w:name w:val="Normal"/>

</xml_diff>